<commit_message>
Aula 26 - Exercício Formulário
</commit_message>
<xml_diff>
--- a/Aula 26/Exercícios HTML - Aula 26.docx
+++ b/Aula 26/Exercícios HTML - Aula 26.docx
@@ -1,58 +1,60 @@
 
-<file path=word/document2.xml><?xml version="1.0" encoding="utf-8"?>
-<w:document xmlns:wpc="http://schemas.microsoft.com/office/word/2010/wordprocessingCanvas" xmlns:mc="http://schemas.openxmlformats.org/markup-compatibility/2006" xmlns:o="urn:schemas-microsoft-com:office:office" xmlns:r="http://schemas.openxmlformats.org/officeDocument/2006/relationships" xmlns:m="http://schemas.openxmlformats.org/officeDocument/2006/math" xmlns:v="urn:schemas-microsoft-com:vml" xmlns:wp14="http://schemas.microsoft.com/office/word/2010/wordprocessingDrawing" xmlns:wp="http://schemas.openxmlformats.org/drawingml/2006/wordprocessingDrawing" xmlns:w10="urn:schemas-microsoft-com:office:word" xmlns:w="http://schemas.openxmlformats.org/wordprocessingml/2006/main" xmlns:w14="http://schemas.microsoft.com/office/word/2010/wordml" xmlns:w15="http://schemas.microsoft.com/office/word/2012/wordml" xmlns:wpg="http://schemas.microsoft.com/office/word/2010/wordprocessingGroup" xmlns:wpi="http://schemas.microsoft.com/office/word/2010/wordprocessingInk" xmlns:wne="http://schemas.microsoft.com/office/word/2006/wordml" xmlns:wps="http://schemas.microsoft.com/office/word/2010/wordprocessingShape" xmlns:a="http://schemas.openxmlformats.org/drawingml/2006/main" xmlns:pic="http://schemas.openxmlformats.org/drawingml/2006/picture" xmlns:a14="http://schemas.microsoft.com/office/drawing/2010/main" mc:Ignorable="w14 w15 wp14">
+<file path=word/document.xml><?xml version="1.0" encoding="utf-8"?>
+<w:document xmlns:wpc="http://schemas.microsoft.com/office/word/2010/wordprocessingCanvas" xmlns:cx="http://schemas.microsoft.com/office/drawing/2014/chartex" xmlns:cx1="http://schemas.microsoft.com/office/drawing/2015/9/8/chartex" xmlns:mc="http://schemas.openxmlformats.org/markup-compatibility/2006" xmlns:o="urn:schemas-microsoft-com:office:office" xmlns:r="http://schemas.openxmlformats.org/officeDocument/2006/relationships" xmlns:m="http://schemas.openxmlformats.org/officeDocument/2006/math" xmlns:v="urn:schemas-microsoft-com:vml" xmlns:wp14="http://schemas.microsoft.com/office/word/2010/wordprocessingDrawing" xmlns:wp="http://schemas.openxmlformats.org/drawingml/2006/wordprocessingDrawing" xmlns:w10="urn:schemas-microsoft-com:office:word" xmlns:w="http://schemas.openxmlformats.org/wordprocessingml/2006/main" xmlns:w14="http://schemas.microsoft.com/office/word/2010/wordml" xmlns:w15="http://schemas.microsoft.com/office/word/2012/wordml" xmlns:w16se="http://schemas.microsoft.com/office/word/2015/wordml/symex" xmlns:wpg="http://schemas.microsoft.com/office/word/2010/wordprocessingGroup" xmlns:wpi="http://schemas.microsoft.com/office/word/2010/wordprocessingInk" xmlns:wne="http://schemas.microsoft.com/office/word/2006/wordml" xmlns:wps="http://schemas.microsoft.com/office/word/2010/wordprocessingShape" mc:Ignorable="w14 w15 w16se wp14">
   <w:body>
-    <w:p xmlns:wp14="http://schemas.microsoft.com/office/word/2010/wordml" wp14:textId="09300FDB">
-      <w:bookmarkStart w:name="_GoBack" w:id="0"/>
-      <w:bookmarkEnd w:id="0"/>
-      <w:r>
-        <w:rPr/>
+    <w:p>
+      <w:proofErr w:type="gramStart"/>
+      <w:r>
         <w:t xml:space="preserve">1) </w:t>
       </w:r>
       <w:r>
-        <w:rPr/>
-        <w:t>Faça o HTML para o seguinte layout:</w:t>
+        <w:t>Faça</w:t>
+      </w:r>
+      <w:proofErr w:type="gramEnd"/>
+      <w:r>
+        <w:t xml:space="preserve"> o HTML para o seguinte layout:</w:t>
       </w:r>
     </w:p>
     <w:p>
-      <w:pPr>
-        <w:pStyle w:val="Normal"/>
-      </w:pPr>
-      <w:r>
+      <w:r>
+        <w:rPr>
+          <w:noProof/>
+          <w:lang w:eastAsia="pt-BR"/>
+        </w:rPr>
         <w:drawing>
-          <wp:inline wp14:editId="3D85E5B3" wp14:anchorId="08D82BF2">
+          <wp:inline distT="0" distB="0" distL="0" distR="0" wp14:anchorId="08D82BF2" wp14:editId="3D85E5B3">
             <wp:extent cx="5724524" cy="5029200"/>
             <wp:effectExtent l="0" t="0" r="0" b="0"/>
-            <wp:docPr id="78269799" name="" title=""/>
+            <wp:docPr id="78269799" name="Imagem 78269799"/>
             <wp:cNvGraphicFramePr>
-              <a:graphicFrameLocks noChangeAspect="1"/>
+              <a:graphicFrameLocks xmlns:a="http://schemas.openxmlformats.org/drawingml/2006/main" noChangeAspect="1"/>
             </wp:cNvGraphicFramePr>
-            <a:graphic>
+            <a:graphic xmlns:a="http://schemas.openxmlformats.org/drawingml/2006/main">
               <a:graphicData uri="http://schemas.openxmlformats.org/drawingml/2006/picture">
-                <pic:pic>
+                <pic:pic xmlns:pic="http://schemas.openxmlformats.org/drawingml/2006/picture">
                   <pic:nvPicPr>
                     <pic:cNvPr id="0" name=""/>
                     <pic:cNvPicPr/>
                   </pic:nvPicPr>
                   <pic:blipFill>
-                    <a:blip r:embed="Rb25efe27a1e14884">
+                    <a:blip r:embed="rId4">
                       <a:extLst>
-                        <a:ext xmlns:a="http://schemas.openxmlformats.org/drawingml/2006/main" uri="{28A0092B-C50C-407E-A947-70E740481C1C}">
-                          <a14:useLocalDpi val="0"/>
+                        <a:ext uri="{28A0092B-C50C-407E-A947-70E740481C1C}">
+                          <a14:useLocalDpi xmlns:a14="http://schemas.microsoft.com/office/drawing/2010/main" val="0"/>
                         </a:ext>
                       </a:extLst>
                     </a:blip>
-                    <a:srcRect l="0" t="0" r="0" b="0"/>
+                    <a:srcRect/>
                     <a:stretch>
                       <a:fillRect/>
                     </a:stretch>
                   </pic:blipFill>
-                  <pic:spPr xmlns:pic="http://schemas.openxmlformats.org/drawingml/2006/picture">
-                    <a:xfrm xmlns:a="http://schemas.openxmlformats.org/drawingml/2006/main" rot="0" flipH="0" flipV="0">
+                  <pic:spPr>
+                    <a:xfrm>
                       <a:off x="0" y="0"/>
                       <a:ext cx="5724524" cy="5029200"/>
                     </a:xfrm>
-                    <a:prstGeom xmlns:a="http://schemas.openxmlformats.org/drawingml/2006/main" prst="rect">
+                    <a:prstGeom prst="rect">
                       <a:avLst/>
                     </a:prstGeom>
                   </pic:spPr>
@@ -63,49 +65,58 @@
         </w:drawing>
       </w:r>
     </w:p>
+    <w:p/>
+    <w:p/>
+    <w:p/>
+    <w:p/>
+    <w:p/>
+    <w:p/>
+    <w:p/>
+    <w:p/>
+    <w:p/>
+    <w:p/>
+    <w:p/>
+    <w:p/>
     <w:p>
-      <w:pPr>
-        <w:pStyle w:val="Normal"/>
-      </w:pPr>
+      <w:proofErr w:type="gramStart"/>
+      <w:r>
+        <w:lastRenderedPageBreak/>
+        <w:t>2) Crie</w:t>
+      </w:r>
+      <w:proofErr w:type="gramEnd"/>
+      <w:r>
+        <w:t xml:space="preserve"> uma página HTML com o seguinte layout:</w:t>
+      </w:r>
     </w:p>
     <w:p>
-      <w:pPr>
-        <w:pStyle w:val="Normal"/>
-      </w:pPr>
-      <w:r>
-        <w:rPr/>
-        <w:t>2) Crie uma página HTML com o seguinte layout:</w:t>
-      </w:r>
-    </w:p>
-    <w:p>
-      <w:pPr>
-        <w:pStyle w:val="Normal"/>
-      </w:pPr>
-      <w:r>
-        <w:rPr/>
+      <w:r>
         <w:t xml:space="preserve"> </w:t>
       </w:r>
       <w:r>
+        <w:rPr>
+          <w:noProof/>
+          <w:lang w:eastAsia="pt-BR"/>
+        </w:rPr>
         <w:drawing>
-          <wp:inline wp14:editId="1ADD083D" wp14:anchorId="1F9138DC">
+          <wp:inline distT="0" distB="0" distL="0" distR="0" wp14:anchorId="1F9138DC" wp14:editId="1ADD083D">
             <wp:extent cx="3076575" cy="4076700"/>
             <wp:effectExtent l="0" t="0" r="0" b="0"/>
-            <wp:docPr id="409263200" name="" title=""/>
+            <wp:docPr id="409263200" name="Imagem 409263200"/>
             <wp:cNvGraphicFramePr>
-              <a:graphicFrameLocks noChangeAspect="1"/>
+              <a:graphicFrameLocks xmlns:a="http://schemas.openxmlformats.org/drawingml/2006/main" noChangeAspect="1"/>
             </wp:cNvGraphicFramePr>
-            <a:graphic>
+            <a:graphic xmlns:a="http://schemas.openxmlformats.org/drawingml/2006/main">
               <a:graphicData uri="http://schemas.openxmlformats.org/drawingml/2006/picture">
-                <pic:pic>
+                <pic:pic xmlns:pic="http://schemas.openxmlformats.org/drawingml/2006/picture">
                   <pic:nvPicPr>
                     <pic:cNvPr id="0" name=""/>
                     <pic:cNvPicPr/>
                   </pic:nvPicPr>
                   <pic:blipFill>
-                    <a:blip r:embed="R710cd36b1c88477c">
+                    <a:blip r:embed="rId5">
                       <a:extLst>
-                        <a:ext xmlns:a="http://schemas.openxmlformats.org/drawingml/2006/main" uri="{28A0092B-C50C-407E-A947-70E740481C1C}">
-                          <a14:useLocalDpi val="0"/>
+                        <a:ext uri="{28A0092B-C50C-407E-A947-70E740481C1C}">
+                          <a14:useLocalDpi xmlns:a14="http://schemas.microsoft.com/office/drawing/2010/main" val="0"/>
                         </a:ext>
                       </a:extLst>
                     </a:blip>
@@ -129,53 +140,49 @@
         </w:drawing>
       </w:r>
     </w:p>
+    <w:p/>
     <w:p>
-      <w:pPr>
-        <w:pStyle w:val="Normal"/>
-      </w:pPr>
+      <w:proofErr w:type="gramStart"/>
+      <w:r>
+        <w:t>3</w:t>
+      </w:r>
+      <w:r>
+        <w:t xml:space="preserve">) </w:t>
+      </w:r>
+      <w:r>
+        <w:t>Crie</w:t>
+      </w:r>
+      <w:proofErr w:type="gramEnd"/>
+      <w:r>
+        <w:t xml:space="preserve"> uma tabela com o layout abaixo:</w:t>
+      </w:r>
     </w:p>
     <w:p>
-      <w:pPr>
-        <w:pStyle w:val="Normal"/>
-      </w:pPr>
-      <w:r>
-        <w:rPr/>
-        <w:t>3</w:t>
-      </w:r>
-      <w:r>
-        <w:rPr/>
-        <w:t xml:space="preserve">) </w:t>
-      </w:r>
-      <w:r>
-        <w:rPr/>
-        <w:t>Crie uma tabela com o layout abaixo:</w:t>
-      </w:r>
-    </w:p>
-    <w:p>
-      <w:pPr>
-        <w:pStyle w:val="Normal"/>
-      </w:pPr>
-      <w:r>
+      <w:r>
+        <w:rPr>
+          <w:noProof/>
+          <w:lang w:eastAsia="pt-BR"/>
+        </w:rPr>
         <w:drawing>
-          <wp:inline wp14:editId="0C40B1A5" wp14:anchorId="53C10354">
+          <wp:inline distT="0" distB="0" distL="0" distR="0" wp14:anchorId="53C10354" wp14:editId="0C40B1A5">
             <wp:extent cx="5724524" cy="2371725"/>
             <wp:effectExtent l="0" t="0" r="0" b="0"/>
-            <wp:docPr id="767364031" name="" title=""/>
+            <wp:docPr id="767364031" name="Imagem 767364031"/>
             <wp:cNvGraphicFramePr>
-              <a:graphicFrameLocks noChangeAspect="1"/>
+              <a:graphicFrameLocks xmlns:a="http://schemas.openxmlformats.org/drawingml/2006/main" noChangeAspect="1"/>
             </wp:cNvGraphicFramePr>
-            <a:graphic>
+            <a:graphic xmlns:a="http://schemas.openxmlformats.org/drawingml/2006/main">
               <a:graphicData uri="http://schemas.openxmlformats.org/drawingml/2006/picture">
-                <pic:pic>
+                <pic:pic xmlns:pic="http://schemas.openxmlformats.org/drawingml/2006/picture">
                   <pic:nvPicPr>
                     <pic:cNvPr id="0" name=""/>
                     <pic:cNvPicPr/>
                   </pic:nvPicPr>
                   <pic:blipFill>
-                    <a:blip r:embed="R4ea3cf968fa14445">
+                    <a:blip r:embed="rId6">
                       <a:extLst>
-                        <a:ext xmlns:a="http://schemas.openxmlformats.org/drawingml/2006/main" uri="{28A0092B-C50C-407E-A947-70E740481C1C}">
-                          <a14:useLocalDpi val="0"/>
+                        <a:ext uri="{28A0092B-C50C-407E-A947-70E740481C1C}">
+                          <a14:useLocalDpi xmlns:a14="http://schemas.microsoft.com/office/drawing/2010/main" val="0"/>
                         </a:ext>
                       </a:extLst>
                     </a:blip>
@@ -200,43 +207,38 @@
       </w:r>
     </w:p>
     <w:p>
-      <w:pPr>
-        <w:pStyle w:val="Normal"/>
-      </w:pPr>
-      <w:r>
-        <w:rPr/>
+      <w:r>
+        <w:lastRenderedPageBreak/>
         <w:t>4</w:t>
       </w:r>
       <w:r>
-        <w:rPr/>
         <w:t>) Crie uma tabela com o layout abaixo:</w:t>
       </w:r>
-    </w:p>
-    <w:p>
-      <w:pPr>
-        <w:pStyle w:val="Normal"/>
-      </w:pPr>
-      <w:r>
+      <w:r>
+        <w:rPr>
+          <w:noProof/>
+          <w:lang w:eastAsia="pt-BR"/>
+        </w:rPr>
         <w:drawing>
-          <wp:inline wp14:editId="76665369" wp14:anchorId="59794893">
+          <wp:inline distT="0" distB="0" distL="0" distR="0" wp14:anchorId="59794893" wp14:editId="76665369">
             <wp:extent cx="5248276" cy="1819275"/>
             <wp:effectExtent l="0" t="0" r="0" b="0"/>
-            <wp:docPr id="1589336747" name="" title=""/>
+            <wp:docPr id="1589336747" name="Imagem 1589336747"/>
             <wp:cNvGraphicFramePr>
-              <a:graphicFrameLocks noChangeAspect="1"/>
+              <a:graphicFrameLocks xmlns:a="http://schemas.openxmlformats.org/drawingml/2006/main" noChangeAspect="1"/>
             </wp:cNvGraphicFramePr>
-            <a:graphic>
+            <a:graphic xmlns:a="http://schemas.openxmlformats.org/drawingml/2006/main">
               <a:graphicData uri="http://schemas.openxmlformats.org/drawingml/2006/picture">
-                <pic:pic>
+                <pic:pic xmlns:pic="http://schemas.openxmlformats.org/drawingml/2006/picture">
                   <pic:nvPicPr>
                     <pic:cNvPr id="0" name=""/>
                     <pic:cNvPicPr/>
                   </pic:nvPicPr>
                   <pic:blipFill>
-                    <a:blip r:embed="R5a7d19cbdadf4906">
+                    <a:blip r:embed="rId7">
                       <a:extLst>
-                        <a:ext xmlns:a="http://schemas.openxmlformats.org/drawingml/2006/main" uri="{28A0092B-C50C-407E-A947-70E740481C1C}">
-                          <a14:useLocalDpi val="0"/>
+                        <a:ext uri="{28A0092B-C50C-407E-A947-70E740481C1C}">
+                          <a14:useLocalDpi xmlns:a14="http://schemas.microsoft.com/office/drawing/2010/main" val="0"/>
                         </a:ext>
                       </a:extLst>
                     </a:blip>
@@ -261,47 +263,40 @@
       </w:r>
     </w:p>
     <w:p>
-      <w:pPr>
-        <w:pStyle w:val="Normal"/>
-      </w:pPr>
-    </w:p>
-    <w:p>
-      <w:pPr>
-        <w:pStyle w:val="Normal"/>
-      </w:pPr>
-      <w:r>
-        <w:rPr/>
+      <w:r>
         <w:t>5</w:t>
       </w:r>
       <w:r>
-        <w:rPr/>
         <w:t>)</w:t>
       </w:r>
       <w:r>
-        <w:rPr/>
         <w:t xml:space="preserve"> Crie uma tabela com o layout abaixo: </w:t>
       </w:r>
       <w:r>
+        <w:rPr>
+          <w:noProof/>
+          <w:lang w:eastAsia="pt-BR"/>
+        </w:rPr>
         <w:drawing>
-          <wp:inline wp14:editId="55CA56CA" wp14:anchorId="455B3566">
+          <wp:inline distT="0" distB="0" distL="0" distR="0" wp14:anchorId="455B3566" wp14:editId="55CA56CA">
             <wp:extent cx="5724524" cy="1247775"/>
             <wp:effectExtent l="0" t="0" r="0" b="0"/>
-            <wp:docPr id="493697067" name="" title=""/>
+            <wp:docPr id="493697067" name="Imagem 493697067"/>
             <wp:cNvGraphicFramePr>
-              <a:graphicFrameLocks noChangeAspect="1"/>
+              <a:graphicFrameLocks xmlns:a="http://schemas.openxmlformats.org/drawingml/2006/main" noChangeAspect="1"/>
             </wp:cNvGraphicFramePr>
-            <a:graphic>
+            <a:graphic xmlns:a="http://schemas.openxmlformats.org/drawingml/2006/main">
               <a:graphicData uri="http://schemas.openxmlformats.org/drawingml/2006/picture">
-                <pic:pic>
+                <pic:pic xmlns:pic="http://schemas.openxmlformats.org/drawingml/2006/picture">
                   <pic:nvPicPr>
                     <pic:cNvPr id="0" name=""/>
                     <pic:cNvPicPr/>
                   </pic:nvPicPr>
                   <pic:blipFill>
-                    <a:blip r:embed="R8dbd0d25641d4bf2">
+                    <a:blip r:embed="rId8">
                       <a:extLst>
-                        <a:ext xmlns:a="http://schemas.openxmlformats.org/drawingml/2006/main" uri="{28A0092B-C50C-407E-A947-70E740481C1C}">
-                          <a14:useLocalDpi val="0"/>
+                        <a:ext uri="{28A0092B-C50C-407E-A947-70E740481C1C}">
+                          <a14:useLocalDpi xmlns:a14="http://schemas.microsoft.com/office/drawing/2010/main" val="0"/>
                         </a:ext>
                       </a:extLst>
                     </a:blip>
@@ -325,8 +320,83 @@
         </w:drawing>
       </w:r>
     </w:p>
+    <w:p/>
+    <w:p/>
+    <w:p/>
+    <w:p/>
+    <w:p/>
+    <w:p/>
+    <w:p/>
+    <w:p/>
+    <w:p/>
+    <w:p/>
+    <w:p/>
+    <w:p/>
+    <w:p/>
+    <w:p/>
+    <w:p/>
+    <w:p/>
+    <w:p/>
+    <w:p/>
+    <w:p>
+      <w:r>
+        <w:lastRenderedPageBreak/>
+        <w:t>6) Crie um site com o seguinte layout:</w:t>
+      </w:r>
+      <w:bookmarkStart w:id="0" w:name="_GoBack"/>
+      <w:bookmarkEnd w:id="0"/>
+    </w:p>
+    <w:p>
+      <w:r>
+        <w:rPr>
+          <w:noProof/>
+          <w:lang w:eastAsia="pt-BR"/>
+        </w:rPr>
+        <w:drawing>
+          <wp:inline distT="0" distB="0" distL="0" distR="0" wp14:anchorId="081F6B8B" wp14:editId="55043B6E">
+            <wp:extent cx="5731510" cy="5979160"/>
+            <wp:effectExtent l="0" t="0" r="2540" b="2540"/>
+            <wp:docPr id="1" name="Imagem 1"/>
+            <wp:cNvGraphicFramePr>
+              <a:graphicFrameLocks xmlns:a="http://schemas.openxmlformats.org/drawingml/2006/main" noChangeAspect="1"/>
+            </wp:cNvGraphicFramePr>
+            <a:graphic xmlns:a="http://schemas.openxmlformats.org/drawingml/2006/main">
+              <a:graphicData uri="http://schemas.openxmlformats.org/drawingml/2006/picture">
+                <pic:pic xmlns:pic="http://schemas.openxmlformats.org/drawingml/2006/picture">
+                  <pic:nvPicPr>
+                    <pic:cNvPr id="1" name=""/>
+                    <pic:cNvPicPr/>
+                  </pic:nvPicPr>
+                  <pic:blipFill>
+                    <a:blip r:embed="rId9">
+                      <a:extLst>
+                        <a:ext uri="{28A0092B-C50C-407E-A947-70E740481C1C}">
+                          <a14:useLocalDpi xmlns:a14="http://schemas.microsoft.com/office/drawing/2010/main" val="0"/>
+                        </a:ext>
+                      </a:extLst>
+                    </a:blip>
+                    <a:stretch>
+                      <a:fillRect/>
+                    </a:stretch>
+                  </pic:blipFill>
+                  <pic:spPr>
+                    <a:xfrm>
+                      <a:off x="0" y="0"/>
+                      <a:ext cx="5731510" cy="5979160"/>
+                    </a:xfrm>
+                    <a:prstGeom prst="rect">
+                      <a:avLst/>
+                    </a:prstGeom>
+                  </pic:spPr>
+                </pic:pic>
+              </a:graphicData>
+            </a:graphic>
+          </wp:inline>
+        </w:drawing>
+      </w:r>
+    </w:p>
     <w:sectPr>
-      <w:pgSz w:w="11906" w:h="16838" w:orient="portrait"/>
+      <w:pgSz w:w="11906" w:h="16838"/>
       <w:pgMar w:top="1440" w:right="1440" w:bottom="1440" w:left="1440" w:header="720" w:footer="720" w:gutter="0"/>
       <w:cols w:space="720"/>
       <w:docGrid w:linePitch="360"/>
@@ -336,11 +406,11 @@
 </file>
 
 <file path=word/styles.xml><?xml version="1.0" encoding="utf-8"?>
-<w:styles xmlns:wp14="http://schemas.microsoft.com/office/word/2010/wordprocessingDrawing" xmlns:mc="http://schemas.openxmlformats.org/markup-compatibility/2006" xmlns:r="http://schemas.openxmlformats.org/officeDocument/2006/relationships" xmlns:w="http://schemas.openxmlformats.org/wordprocessingml/2006/main" xmlns:w14="http://schemas.microsoft.com/office/word/2010/wordml" xmlns:w15="http://schemas.microsoft.com/office/word/2012/wordml" mc:Ignorable="w14 w15 wp14">
+<w:styles xmlns:mc="http://schemas.openxmlformats.org/markup-compatibility/2006" xmlns:r="http://schemas.openxmlformats.org/officeDocument/2006/relationships" xmlns:w="http://schemas.openxmlformats.org/wordprocessingml/2006/main" xmlns:w14="http://schemas.microsoft.com/office/word/2010/wordml" xmlns:w15="http://schemas.microsoft.com/office/word/2012/wordml" xmlns:w16se="http://schemas.microsoft.com/office/word/2015/wordml/symex" mc:Ignorable="w14 w15 w16se">
   <w:docDefaults>
     <w:rPrDefault>
       <w:rPr>
-        <w:rFonts w:asciiTheme="minorHAnsi" w:hAnsiTheme="minorHAnsi" w:eastAsiaTheme="minorHAnsi" w:cstheme="minorBidi"/>
+        <w:rFonts w:asciiTheme="minorHAnsi" w:eastAsiaTheme="minorHAnsi" w:hAnsiTheme="minorHAnsi" w:cstheme="minorBidi"/>
         <w:sz w:val="22"/>
         <w:szCs w:val="22"/>
         <w:lang w:val="pt-BR" w:eastAsia="en-US" w:bidi="ar-SA"/>
@@ -355,14 +425,14 @@
   <w:latentStyles w:defLockedState="0" w:defUIPriority="99" w:defSemiHidden="0" w:defUnhideWhenUsed="0" w:defQFormat="0" w:count="371">
     <w:lsdException w:name="Normal" w:uiPriority="0" w:qFormat="1"/>
     <w:lsdException w:name="heading 1" w:uiPriority="9" w:qFormat="1"/>
-    <w:lsdException w:name="heading 2" w:uiPriority="9" w:semiHidden="1" w:unhideWhenUsed="1" w:qFormat="1"/>
-    <w:lsdException w:name="heading 3" w:uiPriority="9" w:semiHidden="1" w:unhideWhenUsed="1" w:qFormat="1"/>
-    <w:lsdException w:name="heading 4" w:uiPriority="9" w:semiHidden="1" w:unhideWhenUsed="1" w:qFormat="1"/>
-    <w:lsdException w:name="heading 5" w:uiPriority="9" w:semiHidden="1" w:unhideWhenUsed="1" w:qFormat="1"/>
-    <w:lsdException w:name="heading 6" w:uiPriority="9" w:semiHidden="1" w:unhideWhenUsed="1" w:qFormat="1"/>
-    <w:lsdException w:name="heading 7" w:uiPriority="9" w:semiHidden="1" w:unhideWhenUsed="1" w:qFormat="1"/>
-    <w:lsdException w:name="heading 8" w:uiPriority="9" w:semiHidden="1" w:unhideWhenUsed="1" w:qFormat="1"/>
-    <w:lsdException w:name="heading 9" w:uiPriority="9" w:semiHidden="1" w:unhideWhenUsed="1" w:qFormat="1"/>
+    <w:lsdException w:name="heading 2" w:semiHidden="1" w:uiPriority="9" w:unhideWhenUsed="1" w:qFormat="1"/>
+    <w:lsdException w:name="heading 3" w:semiHidden="1" w:uiPriority="9" w:unhideWhenUsed="1" w:qFormat="1"/>
+    <w:lsdException w:name="heading 4" w:semiHidden="1" w:uiPriority="9" w:unhideWhenUsed="1" w:qFormat="1"/>
+    <w:lsdException w:name="heading 5" w:semiHidden="1" w:uiPriority="9" w:unhideWhenUsed="1" w:qFormat="1"/>
+    <w:lsdException w:name="heading 6" w:semiHidden="1" w:uiPriority="9" w:unhideWhenUsed="1" w:qFormat="1"/>
+    <w:lsdException w:name="heading 7" w:semiHidden="1" w:uiPriority="9" w:unhideWhenUsed="1" w:qFormat="1"/>
+    <w:lsdException w:name="heading 8" w:semiHidden="1" w:uiPriority="9" w:unhideWhenUsed="1" w:qFormat="1"/>
+    <w:lsdException w:name="heading 9" w:semiHidden="1" w:uiPriority="9" w:unhideWhenUsed="1" w:qFormat="1"/>
     <w:lsdException w:name="index 1" w:semiHidden="1" w:unhideWhenUsed="1"/>
     <w:lsdException w:name="index 2" w:semiHidden="1" w:unhideWhenUsed="1"/>
     <w:lsdException w:name="index 3" w:semiHidden="1" w:unhideWhenUsed="1"/>
@@ -372,22 +442,22 @@
     <w:lsdException w:name="index 7" w:semiHidden="1" w:unhideWhenUsed="1"/>
     <w:lsdException w:name="index 8" w:semiHidden="1" w:unhideWhenUsed="1"/>
     <w:lsdException w:name="index 9" w:semiHidden="1" w:unhideWhenUsed="1"/>
-    <w:lsdException w:name="toc 1" w:uiPriority="39" w:semiHidden="1" w:unhideWhenUsed="1"/>
-    <w:lsdException w:name="toc 2" w:uiPriority="39" w:semiHidden="1" w:unhideWhenUsed="1"/>
-    <w:lsdException w:name="toc 3" w:uiPriority="39" w:semiHidden="1" w:unhideWhenUsed="1"/>
-    <w:lsdException w:name="toc 4" w:uiPriority="39" w:semiHidden="1" w:unhideWhenUsed="1"/>
-    <w:lsdException w:name="toc 5" w:uiPriority="39" w:semiHidden="1" w:unhideWhenUsed="1"/>
-    <w:lsdException w:name="toc 6" w:uiPriority="39" w:semiHidden="1" w:unhideWhenUsed="1"/>
-    <w:lsdException w:name="toc 7" w:uiPriority="39" w:semiHidden="1" w:unhideWhenUsed="1"/>
-    <w:lsdException w:name="toc 8" w:uiPriority="39" w:semiHidden="1" w:unhideWhenUsed="1"/>
-    <w:lsdException w:name="toc 9" w:uiPriority="39" w:semiHidden="1" w:unhideWhenUsed="1"/>
+    <w:lsdException w:name="toc 1" w:semiHidden="1" w:uiPriority="39" w:unhideWhenUsed="1"/>
+    <w:lsdException w:name="toc 2" w:semiHidden="1" w:uiPriority="39" w:unhideWhenUsed="1"/>
+    <w:lsdException w:name="toc 3" w:semiHidden="1" w:uiPriority="39" w:unhideWhenUsed="1"/>
+    <w:lsdException w:name="toc 4" w:semiHidden="1" w:uiPriority="39" w:unhideWhenUsed="1"/>
+    <w:lsdException w:name="toc 5" w:semiHidden="1" w:uiPriority="39" w:unhideWhenUsed="1"/>
+    <w:lsdException w:name="toc 6" w:semiHidden="1" w:uiPriority="39" w:unhideWhenUsed="1"/>
+    <w:lsdException w:name="toc 7" w:semiHidden="1" w:uiPriority="39" w:unhideWhenUsed="1"/>
+    <w:lsdException w:name="toc 8" w:semiHidden="1" w:uiPriority="39" w:unhideWhenUsed="1"/>
+    <w:lsdException w:name="toc 9" w:semiHidden="1" w:uiPriority="39" w:unhideWhenUsed="1"/>
     <w:lsdException w:name="Normal Indent" w:semiHidden="1" w:unhideWhenUsed="1"/>
     <w:lsdException w:name="footnote text" w:semiHidden="1" w:unhideWhenUsed="1"/>
     <w:lsdException w:name="annotation text" w:semiHidden="1" w:unhideWhenUsed="1"/>
     <w:lsdException w:name="header" w:semiHidden="1" w:unhideWhenUsed="1"/>
     <w:lsdException w:name="footer" w:semiHidden="1" w:unhideWhenUsed="1"/>
     <w:lsdException w:name="index heading" w:semiHidden="1" w:unhideWhenUsed="1"/>
-    <w:lsdException w:name="caption" w:uiPriority="35" w:semiHidden="1" w:unhideWhenUsed="1" w:qFormat="1"/>
+    <w:lsdException w:name="caption" w:semiHidden="1" w:uiPriority="35" w:unhideWhenUsed="1" w:qFormat="1"/>
     <w:lsdException w:name="table of figures" w:semiHidden="1" w:unhideWhenUsed="1"/>
     <w:lsdException w:name="envelope address" w:semiHidden="1" w:unhideWhenUsed="1"/>
     <w:lsdException w:name="envelope return" w:semiHidden="1" w:unhideWhenUsed="1"/>
@@ -418,7 +488,7 @@
     <w:lsdException w:name="Title" w:uiPriority="10" w:qFormat="1"/>
     <w:lsdException w:name="Closing" w:semiHidden="1" w:unhideWhenUsed="1"/>
     <w:lsdException w:name="Signature" w:semiHidden="1" w:unhideWhenUsed="1"/>
-    <w:lsdException w:name="Default Paragraph Font" w:uiPriority="1" w:semiHidden="1" w:unhideWhenUsed="1"/>
+    <w:lsdException w:name="Default Paragraph Font" w:semiHidden="1" w:uiPriority="1" w:unhideWhenUsed="1"/>
     <w:lsdException w:name="Body Text" w:semiHidden="1" w:unhideWhenUsed="1"/>
     <w:lsdException w:name="Body Text Indent" w:semiHidden="1" w:unhideWhenUsed="1"/>
     <w:lsdException w:name="List Continue" w:semiHidden="1" w:unhideWhenUsed="1"/>
@@ -618,8 +688,8 @@
     <w:lsdException w:name="Subtle Reference" w:uiPriority="31" w:qFormat="1"/>
     <w:lsdException w:name="Intense Reference" w:uiPriority="32" w:qFormat="1"/>
     <w:lsdException w:name="Book Title" w:uiPriority="33" w:qFormat="1"/>
-    <w:lsdException w:name="Bibliography" w:uiPriority="37" w:semiHidden="1" w:unhideWhenUsed="1"/>
-    <w:lsdException w:name="TOC Heading" w:uiPriority="39" w:semiHidden="1" w:unhideWhenUsed="1" w:qFormat="1"/>
+    <w:lsdException w:name="Bibliography" w:semiHidden="1" w:uiPriority="37" w:unhideWhenUsed="1"/>
+    <w:lsdException w:name="TOC Heading" w:semiHidden="1" w:uiPriority="39" w:unhideWhenUsed="1" w:qFormat="1"/>
     <w:lsdException w:name="Plain Table 1" w:uiPriority="41"/>
     <w:lsdException w:name="Plain Table 2" w:uiPriority="42"/>
     <w:lsdException w:name="Plain Table 3" w:uiPriority="43"/>
@@ -725,17 +795,17 @@
     <w:lsdException w:name="List Table 6 Colorful Accent 6" w:uiPriority="51"/>
     <w:lsdException w:name="List Table 7 Colorful Accent 6" w:uiPriority="52"/>
   </w:latentStyles>
-  <w:style w:type="paragraph" w:styleId="Normal" w:default="1">
+  <w:style w:type="paragraph" w:default="1" w:styleId="Normal">
     <w:name w:val="Normal"/>
     <w:qFormat/>
   </w:style>
-  <w:style w:type="character" w:styleId="DefaultParagraphFont" w:default="1">
+  <w:style w:type="character" w:default="1" w:styleId="Fontepargpadro">
     <w:name w:val="Default Paragraph Font"/>
     <w:uiPriority w:val="1"/>
     <w:semiHidden/>
     <w:unhideWhenUsed/>
   </w:style>
-  <w:style w:type="table" w:styleId="TableNormal" w:default="1">
+  <w:style w:type="table" w:default="1" w:styleId="Tabelanormal">
     <w:name w:val="Normal Table"/>
     <w:uiPriority w:val="99"/>
     <w:semiHidden/>
@@ -750,7 +820,7 @@
       </w:tblCellMar>
     </w:tblPr>
   </w:style>
-  <w:style w:type="numbering" w:styleId="NoList" w:default="1">
+  <w:style w:type="numbering" w:default="1" w:styleId="Semlista">
     <w:name w:val="No List"/>
     <w:uiPriority w:val="99"/>
     <w:semiHidden/>

</xml_diff>